<commit_message>
S03P13A306-106 | Done | Update Meeting Notes
</commit_message>
<xml_diff>
--- a/doc/Meeting Notes(회의록)/2020-07-30 회의록.docx
+++ b/doc/Meeting Notes(회의록)/2020-07-30 회의록.docx
@@ -1097,18 +1097,17 @@
               <w:ind w:left="200"/>
               <w:textAlignment w:val="baseline"/>
               <w:rPr>
-                <w:rFonts w:ascii="한컴바탕" w:eastAsia="Gulim" w:hAnsi="Gulim" w:cs="Gulim"/>
-                <w:b/>
-                <w:bCs/>
-                <w:color w:val="000000"/>
-                <w:kern w:val="0"/>
-                <w:szCs w:val="20"/>
-              </w:rPr>
-            </w:pPr>
-            <w:proofErr w:type="spellStart"/>
-            <w:r>
-              <w:rPr>
-                <w:rFonts w:ascii="GulimChe" w:eastAsia="GulimChe" w:hAnsi="GulimChe" w:cs="Gulim" w:hint="eastAsia"/>
+                <w:rFonts w:ascii="한컴바탕" w:eastAsia="Gulim" w:hAnsi="Gulim" w:cs="Gulim" w:hint="eastAsia"/>
+                <w:b/>
+                <w:bCs/>
+                <w:color w:val="000000"/>
+                <w:kern w:val="0"/>
+                <w:szCs w:val="20"/>
+              </w:rPr>
+            </w:pPr>
+            <w:r>
+              <w:rPr>
+                <w:rFonts w:ascii="한컴바탕" w:eastAsia="Gulim" w:hAnsi="Gulim" w:cs="Gulim" w:hint="eastAsia"/>
                 <w:b/>
                 <w:bCs/>
                 <w:color w:val="000000"/>
@@ -1117,7 +1116,6 @@
               </w:rPr>
               <w:t>멀티캠퍼스</w:t>
             </w:r>
-            <w:proofErr w:type="spellEnd"/>
           </w:p>
         </w:tc>
       </w:tr>
@@ -2158,7 +2156,7 @@
               <w:ind w:left="920" w:right="200"/>
               <w:textAlignment w:val="baseline"/>
               <w:rPr>
-                <w:rFonts w:ascii="Gulim" w:eastAsia="Gulim" w:hAnsi="Gulim" w:cs="Gulim" w:hint="eastAsia"/>
+                <w:rFonts w:ascii="Gulim" w:eastAsia="Gulim" w:hAnsi="Gulim" w:cs="Gulim"/>
                 <w:b/>
                 <w:bCs/>
                 <w:color w:val="000000"/>
@@ -2523,7 +2521,7 @@
               <w:ind w:left="920" w:right="200"/>
               <w:textAlignment w:val="baseline"/>
               <w:rPr>
-                <w:rFonts w:ascii="Gulim" w:eastAsia="Gulim" w:hAnsi="Gulim" w:cs="Gulim" w:hint="eastAsia"/>
+                <w:rFonts w:ascii="Gulim" w:eastAsia="Gulim" w:hAnsi="Gulim" w:cs="Gulim"/>
                 <w:b/>
                 <w:bCs/>
                 <w:color w:val="000000"/>
@@ -2664,7 +2662,7 @@
               <w:ind w:right="200"/>
               <w:textAlignment w:val="baseline"/>
               <w:rPr>
-                <w:rFonts w:ascii="Gulim" w:eastAsia="Gulim" w:hAnsi="Gulim" w:cs="Gulim" w:hint="eastAsia"/>
+                <w:rFonts w:ascii="Gulim" w:eastAsia="Gulim" w:hAnsi="Gulim" w:cs="Gulim"/>
                 <w:b/>
                 <w:bCs/>
                 <w:color w:val="000000"/>
@@ -2903,7 +2901,7 @@
               <w:ind w:right="200"/>
               <w:textAlignment w:val="baseline"/>
               <w:rPr>
-                <w:rFonts w:ascii="Gulim" w:eastAsia="Gulim" w:hAnsi="Gulim" w:cs="Gulim" w:hint="eastAsia"/>
+                <w:rFonts w:ascii="Gulim" w:eastAsia="Gulim" w:hAnsi="Gulim" w:cs="Gulim"/>
                 <w:b/>
                 <w:bCs/>
                 <w:color w:val="000000"/>

</xml_diff>